<commit_message>
updated schemas with pretty print
</commit_message>
<xml_diff>
--- a/20131219_vMR_Templates_R1_201401_DSTU_Ballot/HL7_vMR_Templates_Release_1_DSTU_Ballot.docx
+++ b/20131219_vMR_Templates_R1_201401_DSTU_Ballot/HL7_vMR_Templates_Release_1_DSTU_Ballot.docx
@@ -187,8 +187,6 @@
         </w:rPr>
         <w:t>January 2014</w:t>
       </w:r>
-      <w:bookmarkStart w:id="0" w:name="_GoBack"/>
-      <w:bookmarkEnd w:id="0"/>
     </w:p>
     <w:p>
       <w:pPr>
@@ -660,6 +658,51 @@
       </w:r>
       <w:r>
         <w:t xml:space="preserve"> HL7 Templates Work Group</w:t>
+      </w:r>
+    </w:p>
+    <w:p>
+      <w:pPr>
+        <w:rPr>
+          <w:b/>
+          <w:u w:val="single"/>
+        </w:rPr>
+      </w:pPr>
+    </w:p>
+    <w:p>
+      <w:pPr>
+        <w:rPr>
+          <w:b/>
+          <w:u w:val="single"/>
+        </w:rPr>
+      </w:pPr>
+    </w:p>
+    <w:p>
+      <w:pPr>
+        <w:rPr>
+          <w:b/>
+        </w:rPr>
+      </w:pPr>
+      <w:r>
+        <w:rPr>
+          <w:b/>
+          <w:u w:val="single"/>
+        </w:rPr>
+        <w:t>Note Regarding Changes since Last Version:</w:t>
+      </w:r>
+    </w:p>
+    <w:p>
+      <w:pPr>
+        <w:rPr>
+          <w:u w:val="single"/>
+        </w:rPr>
+      </w:pPr>
+      <w:r>
+        <w:t xml:space="preserve">This specification is identical in content to the informative specification submitted for publication in December 2013 following the September 2013 ballot and subsequent ballot reconciliation. The intent of this ballot is to transition this specification to a </w:t>
+      </w:r>
+      <w:bookmarkStart w:id="0" w:name="_GoBack"/>
+      <w:bookmarkEnd w:id="0"/>
+      <w:r>
+        <w:t>draft standard for trial use (DSTU).</w:t>
       </w:r>
     </w:p>
     <w:p>
@@ -6413,7 +6456,7 @@
         <w:sz w:val="20"/>
         <w:szCs w:val="20"/>
       </w:rPr>
-      <w:t>8</w:t>
+      <w:t>2</w:t>
     </w:r>
     <w:r>
       <w:rPr>
@@ -6656,7 +6699,7 @@
         <w:sz w:val="20"/>
         <w:szCs w:val="20"/>
       </w:rPr>
-      <w:t>7</w:t>
+      <w:t>3</w:t>
     </w:r>
     <w:r>
       <w:rPr>
@@ -23866,9 +23909,12 @@
 </file>
 
 <file path=customXml/item1.xml><?xml version="1.0" encoding="utf-8"?>
-<p:properties xmlns:p="http://schemas.microsoft.com/office/2006/metadata/properties" xmlns:xsi="http://www.w3.org/2001/XMLSchema-instance" xmlns:pc="http://schemas.microsoft.com/office/infopath/2007/PartnerControls">
-  <documentManagement/>
-</p:properties>
+<?mso-contentType ?>
+<FormTemplates xmlns="http://schemas.microsoft.com/sharepoint/v3/contenttype/forms">
+  <Display>DocumentLibraryForm</Display>
+  <Edit>DocumentLibraryForm</Edit>
+  <New>DocumentLibraryForm</New>
+</FormTemplates>
 </file>
 
 <file path=customXml/item2.xml><?xml version="1.0" encoding="utf-8"?>
@@ -23986,12 +24032,9 @@
 </file>
 
 <file path=customXml/item3.xml><?xml version="1.0" encoding="utf-8"?>
-<?mso-contentType ?>
-<FormTemplates xmlns="http://schemas.microsoft.com/sharepoint/v3/contenttype/forms">
-  <Display>DocumentLibraryForm</Display>
-  <Edit>DocumentLibraryForm</Edit>
-  <New>DocumentLibraryForm</New>
-</FormTemplates>
+<p:properties xmlns:p="http://schemas.microsoft.com/office/2006/metadata/properties" xmlns:xsi="http://www.w3.org/2001/XMLSchema-instance" xmlns:pc="http://schemas.microsoft.com/office/infopath/2007/PartnerControls">
+  <documentManagement/>
+</p:properties>
 </file>
 
 <file path=customXml/item4.xml><?xml version="1.0" encoding="utf-8"?>
@@ -23999,16 +24042,9 @@
 </file>
 
 <file path=customXml/itemProps1.xml><?xml version="1.0" encoding="utf-8"?>
-<ds:datastoreItem xmlns:ds="http://schemas.openxmlformats.org/officeDocument/2006/customXml" ds:itemID="{47502642-F6BC-4301-900B-B428AD683772}">
+<ds:datastoreItem xmlns:ds="http://schemas.openxmlformats.org/officeDocument/2006/customXml" ds:itemID="{F8C2A110-124D-4475-946C-21BA6264526E}">
   <ds:schemaRefs>
-    <ds:schemaRef ds:uri="http://www.w3.org/XML/1998/namespace"/>
-    <ds:schemaRef ds:uri="http://purl.org/dc/elements/1.1/"/>
-    <ds:schemaRef ds:uri="http://purl.org/dc/terms/"/>
-    <ds:schemaRef ds:uri="http://schemas.microsoft.com/office/infopath/2007/PartnerControls"/>
-    <ds:schemaRef ds:uri="http://purl.org/dc/dcmitype/"/>
-    <ds:schemaRef ds:uri="http://schemas.microsoft.com/office/2006/documentManagement/types"/>
-    <ds:schemaRef ds:uri="http://schemas.openxmlformats.org/package/2006/metadata/core-properties"/>
-    <ds:schemaRef ds:uri="http://schemas.microsoft.com/office/2006/metadata/properties"/>
+    <ds:schemaRef ds:uri="http://schemas.microsoft.com/sharepoint/v3/contenttype/forms"/>
   </ds:schemaRefs>
 </ds:datastoreItem>
 </file>
@@ -24030,15 +24066,22 @@
 </file>
 
 <file path=customXml/itemProps3.xml><?xml version="1.0" encoding="utf-8"?>
-<ds:datastoreItem xmlns:ds="http://schemas.openxmlformats.org/officeDocument/2006/customXml" ds:itemID="{F8C2A110-124D-4475-946C-21BA6264526E}">
+<ds:datastoreItem xmlns:ds="http://schemas.openxmlformats.org/officeDocument/2006/customXml" ds:itemID="{47502642-F6BC-4301-900B-B428AD683772}">
   <ds:schemaRefs>
-    <ds:schemaRef ds:uri="http://schemas.microsoft.com/sharepoint/v3/contenttype/forms"/>
+    <ds:schemaRef ds:uri="http://www.w3.org/XML/1998/namespace"/>
+    <ds:schemaRef ds:uri="http://purl.org/dc/elements/1.1/"/>
+    <ds:schemaRef ds:uri="http://purl.org/dc/terms/"/>
+    <ds:schemaRef ds:uri="http://schemas.microsoft.com/office/infopath/2007/PartnerControls"/>
+    <ds:schemaRef ds:uri="http://purl.org/dc/dcmitype/"/>
+    <ds:schemaRef ds:uri="http://schemas.microsoft.com/office/2006/documentManagement/types"/>
+    <ds:schemaRef ds:uri="http://schemas.openxmlformats.org/package/2006/metadata/core-properties"/>
+    <ds:schemaRef ds:uri="http://schemas.microsoft.com/office/2006/metadata/properties"/>
   </ds:schemaRefs>
 </ds:datastoreItem>
 </file>
 
 <file path=customXml/itemProps4.xml><?xml version="1.0" encoding="utf-8"?>
-<ds:datastoreItem xmlns:ds="http://schemas.openxmlformats.org/officeDocument/2006/customXml" ds:itemID="{37B33904-7352-4204-BD05-0441E58E310A}">
+<ds:datastoreItem xmlns:ds="http://schemas.openxmlformats.org/officeDocument/2006/customXml" ds:itemID="{A46173BA-4FEC-4AFC-8030-D08892896CA4}">
   <ds:schemaRefs>
     <ds:schemaRef ds:uri="http://schemas.openxmlformats.org/officeDocument/2006/bibliography"/>
   </ds:schemaRefs>

</xml_diff>